<commit_message>
UPDATE Timeline and task list.
Brief update. To be reviewed and added to.
</commit_message>
<xml_diff>
--- a/Administration/Design Document.docx
+++ b/Administration/Design Document.docx
@@ -220,6 +220,7 @@
                                     </w:rPr>
                                     <w:alias w:val="Abstract"/>
                                     <w:id w:val="8276291"/>
+                                    <w:showingPlcHdr/>
                                     <w:dataBinding w:prefixMappings="xmlns:ns0='http://schemas.microsoft.com/office/2006/coverPageProps'" w:xpath="/ns0:CoverPageProperties[1]/ns0:Abstract[1]" w:storeItemID="{55AF091B-3C7A-41E3-B477-F2FDAA23CFDA}"/>
                                     <w:text/>
                                   </w:sdtPr>
@@ -228,13 +229,7 @@
                                       <w:rPr>
                                         <w:color w:val="FFFFFF" w:themeColor="background1"/>
                                       </w:rPr>
-                                      <w:t>A terrarium simulator</w:t>
-                                    </w:r>
-                                    <w:r>
-                                      <w:rPr>
-                                        <w:color w:val="FFFFFF" w:themeColor="background1"/>
-                                      </w:rPr>
-                                      <w:t>.</w:t>
+                                      <w:t xml:space="preserve">     </w:t>
                                     </w:r>
                                   </w:sdtContent>
                                 </w:sdt>
@@ -279,6 +274,7 @@
                               </w:rPr>
                               <w:alias w:val="Abstract"/>
                               <w:id w:val="8276291"/>
+                              <w:showingPlcHdr/>
                               <w:dataBinding w:prefixMappings="xmlns:ns0='http://schemas.microsoft.com/office/2006/coverPageProps'" w:xpath="/ns0:CoverPageProperties[1]/ns0:Abstract[1]" w:storeItemID="{55AF091B-3C7A-41E3-B477-F2FDAA23CFDA}"/>
                               <w:text/>
                             </w:sdtPr>
@@ -287,13 +283,7 @@
                                 <w:rPr>
                                   <w:color w:val="FFFFFF" w:themeColor="background1"/>
                                 </w:rPr>
-                                <w:t>A terrarium simulator</w:t>
-                              </w:r>
-                              <w:r>
-                                <w:rPr>
-                                  <w:color w:val="FFFFFF" w:themeColor="background1"/>
-                                </w:rPr>
-                                <w:t>.</w:t>
+                                <w:t xml:space="preserve">     </w:t>
                               </w:r>
                             </w:sdtContent>
                           </w:sdt>
@@ -3262,7 +3252,7 @@
     </w:p>
     <w:p>
       <w:r>
-        <w:t xml:space="preserve">The game aims to maintain a more relaxing atmosphere with emphasis on comfort and self-care </w:t>
+        <w:t xml:space="preserve">The game aims to maintain a relaxing atmosphere with emphasis on comfort and self-care </w:t>
       </w:r>
       <w:r>
         <w:t xml:space="preserve">referred to as </w:t>
@@ -3276,7 +3266,16 @@
     </w:p>
     <w:p>
       <w:r>
-        <w:t>It aims to introduce complexity with resource gathering and management. This combined with the customisable nature of the game aim</w:t>
+        <w:t>Despite this the game will</w:t>
+      </w:r>
+      <w:r>
+        <w:t xml:space="preserve"> introduce complexity with resource gathering and </w:t>
+      </w:r>
+      <w:r>
+        <w:t xml:space="preserve">item </w:t>
+      </w:r>
+      <w:r>
+        <w:t>management. This combined with the customisable nature of the game aim</w:t>
       </w:r>
       <w:r>
         <w:t>s</w:t>
@@ -3306,7 +3305,13 @@
     </w:p>
     <w:p>
       <w:r>
-        <w:t>The game is aimed towards</w:t>
+        <w:t xml:space="preserve">The game is </w:t>
+      </w:r>
+      <w:r>
+        <w:t>targeted</w:t>
+      </w:r>
+      <w:r>
+        <w:t xml:space="preserve"> towards</w:t>
       </w:r>
       <w:r>
         <w:t xml:space="preserve"> a</w:t>
@@ -3351,15 +3356,7 @@
         <w:t xml:space="preserve"> by pulling the player into a cute and natural world</w:t>
       </w:r>
       <w:r>
-        <w:t xml:space="preserve"> where the tasks and goals are simple, </w:t>
-      </w:r>
-      <w:proofErr w:type="gramStart"/>
-      <w:r>
-        <w:t>optional</w:t>
-      </w:r>
-      <w:proofErr w:type="gramEnd"/>
-      <w:r>
-        <w:t xml:space="preserve"> and repetitive</w:t>
+        <w:t xml:space="preserve"> where the tasks and goals are simple, optional and repetitive</w:t>
       </w:r>
       <w:r>
         <w:t>.</w:t>
@@ -3377,19 +3374,19 @@
     </w:p>
     <w:p>
       <w:r>
-        <w:t xml:space="preserve">After the duration of the allotted time the game will </w:t>
-      </w:r>
-      <w:r>
-        <w:t xml:space="preserve">aim to </w:t>
-      </w:r>
-      <w:r>
-        <w:t>consist o</w:t>
+        <w:t>After the duration of the allotted time the game will consist o</w:t>
       </w:r>
       <w:r>
         <w:t xml:space="preserve">f 2 characters </w:t>
       </w:r>
       <w:r>
-        <w:t>with their own environments with character specific resources. This will be used to contribute to the other character’s environment. These will consist of at least 2 interactable items for each character. All contained within a primary environment.</w:t>
+        <w:t>with their own environments with character specific resources. This will be used to contribute to the other character’s environment. These will consist of at least 2 interactable items for each character.</w:t>
+      </w:r>
+      <w:r>
+        <w:t xml:space="preserve"> In addition, the characters will have access to an additional farmland.</w:t>
+      </w:r>
+      <w:r>
+        <w:t xml:space="preserve"> All contained within a primary environment.</w:t>
       </w:r>
     </w:p>
     <w:p>
@@ -3454,13 +3451,8 @@
         </w:numPr>
       </w:pPr>
       <w:r>
-        <w:t xml:space="preserve">1 Character created resource x </w:t>
-      </w:r>
-      <w:proofErr w:type="gramStart"/>
-      <w:r>
-        <w:t>2</w:t>
-      </w:r>
-      <w:proofErr w:type="gramEnd"/>
+        <w:t>1 Character created resource x 2</w:t>
+      </w:r>
     </w:p>
     <w:p>
       <w:pPr>
@@ -3485,6 +3477,9 @@
       <w:r>
         <w:t>1 Resource collection item x 2</w:t>
       </w:r>
+      <w:r>
+        <w:t xml:space="preserve"> + 1 Wood</w:t>
+      </w:r>
     </w:p>
     <w:p>
       <w:pPr>
@@ -3560,7 +3555,31 @@
     </w:p>
     <w:p>
       <w:r>
-        <w:t>This consists of unlock additional characters and item options to gain more resources that will be used to upgrade more characters and items.</w:t>
+        <w:t>This consists of unlock</w:t>
+      </w:r>
+      <w:r>
+        <w:t>ing</w:t>
+      </w:r>
+      <w:r>
+        <w:t xml:space="preserve"> additional characters and item options to gain more resources</w:t>
+      </w:r>
+      <w:r>
+        <w:t>. The resources</w:t>
+      </w:r>
+      <w:r>
+        <w:t xml:space="preserve"> will </w:t>
+      </w:r>
+      <w:r>
+        <w:t xml:space="preserve">then </w:t>
+      </w:r>
+      <w:r>
+        <w:t xml:space="preserve">be used to </w:t>
+      </w:r>
+      <w:r>
+        <w:t>unlock</w:t>
+      </w:r>
+      <w:r>
+        <w:t xml:space="preserve"> more characters and items.</w:t>
       </w:r>
     </w:p>
     <w:p>
@@ -3574,33 +3593,39 @@
       <w:bookmarkEnd w:id="11"/>
     </w:p>
     <w:p>
-      <w:r>
-        <w:t>Arrows to swap between customisation options for objects within a character space when it is selected</w:t>
-      </w:r>
-      <w:r>
-        <w:t>.</w:t>
-      </w:r>
-    </w:p>
-    <w:p>
-      <w:r>
-        <w:t xml:space="preserve">UI on top of the </w:t>
-      </w:r>
-      <w:r>
-        <w:t xml:space="preserve">tree environment </w:t>
-      </w:r>
-      <w:r>
-        <w:t>blurred</w:t>
-      </w:r>
-      <w:r>
-        <w:t>.</w:t>
-      </w:r>
-    </w:p>
-    <w:p>
-      <w:r>
+      <w:pPr>
+        <w:rPr>
+          <w:noProof/>
+        </w:rPr>
+      </w:pPr>
+      <w:r>
+        <w:t xml:space="preserve">The game will open with a main menu that will allow the player to </w:t>
+      </w:r>
+      <w:r>
+        <w:t xml:space="preserve">adjust settings, </w:t>
+      </w:r>
+      <w:r>
+        <w:t>continue a pre-existing game or start a new game.</w:t>
+      </w:r>
+      <w:r>
+        <w:rPr>
+          <w:noProof/>
+        </w:rPr>
+        <w:t xml:space="preserve"> </w:t>
+      </w:r>
+    </w:p>
+    <w:p>
+      <w:pPr>
+        <w:jc w:val="center"/>
+      </w:pPr>
+      <w:r>
+        <w:rPr>
+          <w:noProof/>
+        </w:rPr>
         <w:drawing>
-          <wp:inline distT="0" distB="0" distL="0" distR="0" wp14:anchorId="0E03C215" wp14:editId="55B4AFC1">
-            <wp:extent cx="5731510" cy="2417445"/>
-            <wp:effectExtent l="76200" t="76200" r="135890" b="135255"/>
+          <wp:inline distT="0" distB="0" distL="0" distR="0" wp14:anchorId="088C2DE9" wp14:editId="73911977">
+            <wp:extent cx="4862826" cy="2051050"/>
+            <wp:effectExtent l="76200" t="76200" r="128905" b="139700"/>
             <wp:docPr id="1607684508" name="Picture 1" descr="A white background with black text&#10;&#10;Description automatically generated"/>
             <wp:cNvGraphicFramePr>
               <a:graphicFrameLocks xmlns:a="http://schemas.openxmlformats.org/drawingml/2006/main" noChangeAspect="1"/>
@@ -3621,7 +3646,7 @@
                   <pic:spPr>
                     <a:xfrm>
                       <a:off x="0" y="0"/>
-                      <a:ext cx="5731510" cy="2417445"/>
+                      <a:ext cx="4864462" cy="2051740"/>
                     </a:xfrm>
                     <a:prstGeom prst="rect">
                       <a:avLst/>
@@ -3650,10 +3675,37 @@
     </w:p>
     <w:p>
       <w:r>
+        <w:t>From there the game will consist of a main screen consisting of a tree with 3 selectable environments.</w:t>
+      </w:r>
+    </w:p>
+    <w:p>
+      <w:pPr>
+        <w:rPr>
+          <w:noProof/>
+        </w:rPr>
+      </w:pPr>
+      <w:r>
+        <w:t>In the environments there will be a list of resources with the amounts and a screen for the environment with selectable items.</w:t>
+      </w:r>
+      <w:r>
+        <w:rPr>
+          <w:noProof/>
+        </w:rPr>
+        <w:t xml:space="preserve"> </w:t>
+      </w:r>
+    </w:p>
+    <w:p>
+      <w:pPr>
+        <w:jc w:val="center"/>
+      </w:pPr>
+      <w:r>
+        <w:rPr>
+          <w:noProof/>
+        </w:rPr>
         <w:drawing>
-          <wp:inline distT="0" distB="0" distL="0" distR="0" wp14:anchorId="64A12DCD" wp14:editId="2BC6B981">
-            <wp:extent cx="5731510" cy="2404745"/>
-            <wp:effectExtent l="76200" t="76200" r="135890" b="128905"/>
+          <wp:inline distT="0" distB="0" distL="0" distR="0" wp14:anchorId="5AEA2E54" wp14:editId="63FE117B">
+            <wp:extent cx="5005969" cy="2100332"/>
+            <wp:effectExtent l="76200" t="76200" r="137795" b="128905"/>
             <wp:docPr id="473074095" name="Picture 1" descr="A white square with black text&#10;&#10;Description automatically generated"/>
             <wp:cNvGraphicFramePr>
               <a:graphicFrameLocks xmlns:a="http://schemas.openxmlformats.org/drawingml/2006/main" noChangeAspect="1"/>
@@ -3674,7 +3726,7 @@
                   <pic:spPr>
                     <a:xfrm>
                       <a:off x="0" y="0"/>
-                      <a:ext cx="5731510" cy="2404745"/>
+                      <a:ext cx="5009048" cy="2101624"/>
                     </a:xfrm>
                     <a:prstGeom prst="rect">
                       <a:avLst/>
@@ -3702,12 +3754,29 @@
       </w:r>
     </w:p>
     <w:p>
+      <w:r>
+        <w:lastRenderedPageBreak/>
+        <w:t>When items are selected a</w:t>
+      </w:r>
+      <w:r>
+        <w:t xml:space="preserve">rrows </w:t>
+      </w:r>
+      <w:r>
+        <w:t xml:space="preserve">will then be used </w:t>
+      </w:r>
+      <w:r>
+        <w:t>to swap between customisation options for objects within a character space when it is selected</w:t>
+      </w:r>
+      <w:r>
+        <w:t>.</w:t>
+      </w:r>
+    </w:p>
+    <w:p>
       <w:pPr>
         <w:pStyle w:val="Heading2"/>
       </w:pPr>
       <w:bookmarkStart w:id="12" w:name="_Toc146277634"/>
       <w:r>
-        <w:lastRenderedPageBreak/>
         <w:t>Mechanics</w:t>
       </w:r>
       <w:bookmarkEnd w:id="12"/>
@@ -3770,17 +3839,7 @@
     </w:p>
     <w:p>
       <w:r>
-        <w:t xml:space="preserve">You are an omniscient being overlooking a tree and </w:t>
-      </w:r>
-      <w:proofErr w:type="spellStart"/>
-      <w:proofErr w:type="gramStart"/>
-      <w:r>
-        <w:t>it’s</w:t>
-      </w:r>
-      <w:proofErr w:type="spellEnd"/>
-      <w:proofErr w:type="gramEnd"/>
-      <w:r>
-        <w:t xml:space="preserve"> inhabitants.</w:t>
+        <w:t>You are an omniscient being overlooking a tree and it’s inhabitants.</w:t>
       </w:r>
       <w:r>
         <w:t xml:space="preserve"> </w:t>
@@ -3863,10 +3922,7 @@
         <w:pStyle w:val="Heading4"/>
       </w:pPr>
       <w:r>
-        <w:t>Bee</w:t>
-      </w:r>
-      <w:r>
-        <w:t>hive</w:t>
+        <w:t>Beehive</w:t>
       </w:r>
     </w:p>
     <w:p/>
@@ -3914,6 +3970,7 @@
         </w:numPr>
       </w:pPr>
       <w:r>
+        <w:lastRenderedPageBreak/>
         <w:t>Main Tree environment</w:t>
       </w:r>
     </w:p>
@@ -3938,7 +3995,6 @@
         </w:numPr>
       </w:pPr>
       <w:r>
-        <w:lastRenderedPageBreak/>
         <w:t>With leaves and sticks (Interaction)</w:t>
       </w:r>
     </w:p>
@@ -3974,11 +4030,9 @@
           <w:numId w:val="8"/>
         </w:numPr>
       </w:pPr>
-      <w:proofErr w:type="gramStart"/>
       <w:r>
         <w:t>Farm land</w:t>
       </w:r>
-      <w:proofErr w:type="gramEnd"/>
     </w:p>
     <w:p>
       <w:pPr>
@@ -4284,13 +4338,8 @@
       </w:r>
       <w:r>
         <w:br/>
-        <w:t xml:space="preserve">Muted, wind, outdoor noise, outdoor atmospheric sounds and bird </w:t>
-      </w:r>
-      <w:proofErr w:type="gramStart"/>
-      <w:r>
-        <w:t>noises</w:t>
-      </w:r>
-      <w:proofErr w:type="gramEnd"/>
+        <w:t>Muted, wind, outdoor noise, outdoor atmospheric sounds and bird noises</w:t>
+      </w:r>
     </w:p>
     <w:p>
       <w:pPr>
@@ -4349,15 +4398,7 @@
         <w:br/>
       </w:r>
       <w:r>
-        <w:t xml:space="preserve">Softer, </w:t>
-      </w:r>
-      <w:proofErr w:type="gramStart"/>
-      <w:r>
-        <w:t>calmer</w:t>
-      </w:r>
-      <w:proofErr w:type="gramEnd"/>
-      <w:r>
-        <w:t xml:space="preserve"> and slower</w:t>
+        <w:t>Softer, calmer and slower</w:t>
       </w:r>
     </w:p>
     <w:p>
@@ -4375,15 +4416,7 @@
         <w:t>List of sound effects that will be implemented</w:t>
       </w:r>
       <w:r>
-        <w:t xml:space="preserve"> and </w:t>
-      </w:r>
-      <w:proofErr w:type="gramStart"/>
-      <w:r>
-        <w:t>where</w:t>
-      </w:r>
-      <w:proofErr w:type="gramEnd"/>
-      <w:r>
-        <w:t>.</w:t>
+        <w:t xml:space="preserve"> and where.</w:t>
       </w:r>
     </w:p>
     <w:p>
@@ -4403,6 +4436,7 @@
           <w:b/>
           <w:bCs/>
         </w:rPr>
+        <w:lastRenderedPageBreak/>
         <w:t>Environment switch sound</w:t>
       </w:r>
       <w:r>
@@ -4410,23 +4444,7 @@
           <w:b/>
           <w:bCs/>
         </w:rPr>
-        <w:t xml:space="preserve"> – Arrow </w:t>
-      </w:r>
-      <w:proofErr w:type="gramStart"/>
-      <w:r>
-        <w:rPr>
-          <w:b/>
-          <w:bCs/>
-        </w:rPr>
-        <w:t>click</w:t>
-      </w:r>
-      <w:proofErr w:type="gramEnd"/>
-      <w:r>
-        <w:rPr>
-          <w:b/>
-          <w:bCs/>
-        </w:rPr>
-        <w:t xml:space="preserve"> between environments</w:t>
+        <w:t xml:space="preserve"> – Arrow click between environments</w:t>
       </w:r>
       <w:r>
         <w:rPr>
@@ -4456,7 +4474,6 @@
           <w:b/>
           <w:bCs/>
         </w:rPr>
-        <w:lastRenderedPageBreak/>
         <w:t>Interaction with item for sound</w:t>
       </w:r>
       <w:r>
@@ -4474,13 +4491,8 @@
         <w:br/>
       </w:r>
       <w:r>
-        <w:t xml:space="preserve">Bell, </w:t>
-      </w:r>
-      <w:proofErr w:type="gramStart"/>
-      <w:r>
-        <w:t>light</w:t>
-      </w:r>
-      <w:proofErr w:type="gramEnd"/>
+        <w:t>Bell, light</w:t>
+      </w:r>
     </w:p>
     <w:p>
       <w:pPr>
@@ -4550,13 +4562,8 @@
       </w:r>
       <w:r>
         <w:br/>
-        <w:t xml:space="preserve">Silkworm – </w:t>
-      </w:r>
-      <w:proofErr w:type="gramStart"/>
-      <w:r>
-        <w:t>slide</w:t>
-      </w:r>
-      <w:proofErr w:type="gramEnd"/>
+        <w:t>Silkworm – slide</w:t>
+      </w:r>
     </w:p>
     <w:p>
       <w:pPr>
@@ -4583,13 +4590,8 @@
       </w:r>
       <w:r>
         <w:br/>
-        <w:t xml:space="preserve">Silkworm – Loom </w:t>
-      </w:r>
-      <w:proofErr w:type="gramStart"/>
-      <w:r>
-        <w:t>running</w:t>
-      </w:r>
-      <w:proofErr w:type="gramEnd"/>
+        <w:t>Silkworm – Loom running</w:t>
+      </w:r>
     </w:p>
     <w:p>
       <w:pPr>
@@ -4616,13 +4618,8 @@
       </w:r>
       <w:r>
         <w:br/>
-        <w:t xml:space="preserve">Silkworm – Digging, dirt </w:t>
-      </w:r>
-      <w:proofErr w:type="gramStart"/>
-      <w:r>
-        <w:t>shuffling</w:t>
-      </w:r>
-      <w:proofErr w:type="gramEnd"/>
+        <w:t>Silkworm – Digging, dirt shuffling</w:t>
+      </w:r>
     </w:p>
     <w:p>
       <w:pPr>
@@ -4770,13 +4767,8 @@
       <w:r>
         <w:t xml:space="preserve"> </w:t>
       </w:r>
-      <w:proofErr w:type="gramStart"/>
-      <w:r>
-        <w:t>Also</w:t>
-      </w:r>
-      <w:proofErr w:type="gramEnd"/>
-      <w:r>
-        <w:t xml:space="preserve"> r</w:t>
+      <w:r>
+        <w:t>Also r</w:t>
       </w:r>
       <w:r>
         <w:t xml:space="preserve">esponsible </w:t>
@@ -4930,15 +4922,7 @@
         <w:t>Primarily responsible for</w:t>
       </w:r>
       <w:r>
-        <w:t xml:space="preserve"> sourcing music and sound effect assets. Also responsible for implementing the art, </w:t>
-      </w:r>
-      <w:proofErr w:type="gramStart"/>
-      <w:r>
-        <w:t>sound</w:t>
-      </w:r>
-      <w:proofErr w:type="gramEnd"/>
-      <w:r>
-        <w:t xml:space="preserve"> and animation in Unity.</w:t>
+        <w:t xml:space="preserve"> sourcing music and sound effect assets. Also responsible for implementing the art, sound and animation in Unity.</w:t>
       </w:r>
     </w:p>
     <w:p/>
@@ -4971,7 +4955,10 @@
     </w:p>
     <w:p>
       <w:r>
-        <w:t>The kitchen environment (without interactive/animated elements).</w:t>
+        <w:t>Main environment</w:t>
+      </w:r>
+      <w:r>
+        <w:t>.</w:t>
       </w:r>
     </w:p>
     <w:p>
@@ -4983,7 +4970,7 @@
         </w:numPr>
       </w:pPr>
       <w:r>
-        <w:t>Base Kitchen Sketch</w:t>
+        <w:t>Tree</w:t>
       </w:r>
     </w:p>
     <w:p>
@@ -4995,7 +4982,7 @@
         </w:numPr>
       </w:pPr>
       <w:r>
-        <w:t>Countertops &amp; Cupboards</w:t>
+        <w:t>Farm plot</w:t>
       </w:r>
     </w:p>
     <w:p>
@@ -5007,7 +4994,19 @@
         </w:numPr>
       </w:pPr>
       <w:r>
-        <w:t>Base Appliances (Inactive): Fridge, Bin, Door</w:t>
+        <w:t>Bee environment</w:t>
+      </w:r>
+    </w:p>
+    <w:p>
+      <w:pPr>
+        <w:pStyle w:val="ListParagraph"/>
+        <w:numPr>
+          <w:ilvl w:val="0"/>
+          <w:numId w:val="1"/>
+        </w:numPr>
+      </w:pPr>
+      <w:r>
+        <w:t>Silkworm environment</w:t>
       </w:r>
     </w:p>
     <w:p>
@@ -5044,13 +5043,8 @@
         </w:numPr>
       </w:pPr>
       <w:r>
-        <w:t xml:space="preserve">Tasks </w:t>
-      </w:r>
-      <w:proofErr w:type="gramStart"/>
-      <w:r>
-        <w:t>listed</w:t>
-      </w:r>
-      <w:proofErr w:type="gramEnd"/>
+        <w:t>Tasks listed</w:t>
+      </w:r>
     </w:p>
     <w:p>
       <w:pPr>
@@ -5061,56 +5055,7 @@
         </w:numPr>
       </w:pPr>
       <w:r>
-        <w:t>Hidden success values/completion rates</w:t>
-      </w:r>
-    </w:p>
-    <w:p>
-      <w:pPr>
-        <w:pStyle w:val="ListParagraph"/>
-        <w:numPr>
-          <w:ilvl w:val="0"/>
-          <w:numId w:val="2"/>
-        </w:numPr>
-      </w:pPr>
-      <w:r>
         <w:t>Options &amp; Menu Screen</w:t>
-      </w:r>
-    </w:p>
-    <w:p>
-      <w:pPr>
-        <w:pStyle w:val="Heading5"/>
-      </w:pPr>
-      <w:r>
-        <w:t>Interactive Appliance Incorporation</w:t>
-      </w:r>
-    </w:p>
-    <w:p>
-      <w:r>
-        <w:t>Adding the appliances for task completion.</w:t>
-      </w:r>
-    </w:p>
-    <w:p>
-      <w:pPr>
-        <w:pStyle w:val="ListParagraph"/>
-        <w:numPr>
-          <w:ilvl w:val="0"/>
-          <w:numId w:val="3"/>
-        </w:numPr>
-      </w:pPr>
-      <w:r>
-        <w:t>Create assets (toaster, kettle, lights)</w:t>
-      </w:r>
-    </w:p>
-    <w:p>
-      <w:pPr>
-        <w:pStyle w:val="ListParagraph"/>
-        <w:numPr>
-          <w:ilvl w:val="0"/>
-          <w:numId w:val="3"/>
-        </w:numPr>
-      </w:pPr>
-      <w:r>
-        <w:t>Scripting for various functions</w:t>
       </w:r>
     </w:p>
     <w:p>
@@ -5135,8 +5080,10 @@
         </w:numPr>
       </w:pPr>
       <w:r>
-        <w:lastRenderedPageBreak/>
         <w:t>Character model</w:t>
+      </w:r>
+      <w:r>
+        <w:t>s (Bee &amp; Silkworm)</w:t>
       </w:r>
     </w:p>
     <w:p>
@@ -5148,13 +5095,8 @@
         </w:numPr>
       </w:pPr>
       <w:r>
-        <w:t xml:space="preserve">Walk </w:t>
-      </w:r>
-      <w:proofErr w:type="gramStart"/>
-      <w:r>
-        <w:t>cycle</w:t>
-      </w:r>
-      <w:proofErr w:type="gramEnd"/>
+        <w:t>Walk cycle</w:t>
+      </w:r>
     </w:p>
     <w:p>
       <w:pPr>
@@ -5173,60 +5115,7 @@
         <w:pStyle w:val="Heading5"/>
       </w:pPr>
       <w:r>
-        <w:t>Character Schedule</w:t>
-      </w:r>
-    </w:p>
-    <w:p>
-      <w:r>
-        <w:t>The level schedule of the character.</w:t>
-      </w:r>
-    </w:p>
-    <w:p>
-      <w:pPr>
-        <w:pStyle w:val="ListParagraph"/>
-        <w:numPr>
-          <w:ilvl w:val="0"/>
-          <w:numId w:val="5"/>
-        </w:numPr>
-      </w:pPr>
-      <w:r>
-        <w:t xml:space="preserve">Formulate </w:t>
-      </w:r>
-      <w:proofErr w:type="gramStart"/>
-      <w:r>
-        <w:t>schedule</w:t>
-      </w:r>
-      <w:proofErr w:type="gramEnd"/>
-    </w:p>
-    <w:p>
-      <w:pPr>
-        <w:pStyle w:val="ListParagraph"/>
-        <w:numPr>
-          <w:ilvl w:val="0"/>
-          <w:numId w:val="5"/>
-        </w:numPr>
-      </w:pPr>
-      <w:r>
-        <w:t>Test balancing of daily schedule &amp; tasks</w:t>
-      </w:r>
-    </w:p>
-    <w:p>
-      <w:pPr>
-        <w:pStyle w:val="ListParagraph"/>
-        <w:numPr>
-          <w:ilvl w:val="0"/>
-          <w:numId w:val="5"/>
-        </w:numPr>
-      </w:pPr>
-      <w:r>
-        <w:t>Match to character animations</w:t>
-      </w:r>
-    </w:p>
-    <w:p>
-      <w:pPr>
-        <w:pStyle w:val="Heading5"/>
-      </w:pPr>
-      <w:r>
+        <w:lastRenderedPageBreak/>
         <w:t>Sound Design</w:t>
       </w:r>
     </w:p>
@@ -5292,13 +5181,8 @@
         </w:numPr>
       </w:pPr>
       <w:r>
-        <w:t>Basic click/</w:t>
-      </w:r>
-      <w:proofErr w:type="gramStart"/>
-      <w:r>
-        <w:t>select</w:t>
-      </w:r>
-      <w:proofErr w:type="gramEnd"/>
+        <w:t>Basic click/select</w:t>
+      </w:r>
     </w:p>
     <w:p>
       <w:pPr>
@@ -5479,6 +5363,9 @@
               <w:jc w:val="center"/>
               <w:cnfStyle w:val="000000100000" w:firstRow="0" w:lastRow="0" w:firstColumn="0" w:lastColumn="0" w:oddVBand="0" w:evenVBand="0" w:oddHBand="1" w:evenHBand="0" w:firstRowFirstColumn="0" w:firstRowLastColumn="0" w:lastRowFirstColumn="0" w:lastRowLastColumn="0"/>
             </w:pPr>
+            <w:r>
+              <w:t>Reformat Design Document</w:t>
+            </w:r>
           </w:p>
         </w:tc>
         <w:tc>
@@ -5492,6 +5379,9 @@
               <w:jc w:val="center"/>
               <w:cnfStyle w:val="000000100000" w:firstRow="0" w:lastRow="0" w:firstColumn="0" w:lastColumn="0" w:oddVBand="0" w:evenVBand="0" w:oddHBand="1" w:evenHBand="0" w:firstRowFirstColumn="0" w:firstRowLastColumn="0" w:lastRowFirstColumn="0" w:lastRowLastColumn="0"/>
             </w:pPr>
+            <w:r>
+              <w:t>Redesign gameplay</w:t>
+            </w:r>
           </w:p>
         </w:tc>
         <w:tc>
@@ -5504,6 +5394,9 @@
               <w:jc w:val="center"/>
               <w:cnfStyle w:val="000000100000" w:firstRow="0" w:lastRow="0" w:firstColumn="0" w:lastColumn="0" w:oddVBand="0" w:evenVBand="0" w:oddHBand="1" w:evenHBand="0" w:firstRowFirstColumn="0" w:firstRowLastColumn="0" w:lastRowFirstColumn="0" w:lastRowLastColumn="0"/>
             </w:pPr>
+            <w:r>
+              <w:t>Redesign game aesthetic</w:t>
+            </w:r>
           </w:p>
         </w:tc>
         <w:tc>
@@ -5516,6 +5409,9 @@
               <w:jc w:val="center"/>
               <w:cnfStyle w:val="000000100000" w:firstRow="0" w:lastRow="0" w:firstColumn="0" w:lastColumn="0" w:oddVBand="0" w:evenVBand="0" w:oddHBand="1" w:evenHBand="0" w:firstRowFirstColumn="0" w:firstRowLastColumn="0" w:lastRowFirstColumn="0" w:lastRowLastColumn="0"/>
             </w:pPr>
+            <w:r>
+              <w:t>Think of game ideas</w:t>
+            </w:r>
           </w:p>
         </w:tc>
       </w:tr>
@@ -5548,7 +5444,7 @@
               <w:cnfStyle w:val="000000000000" w:firstRow="0" w:lastRow="0" w:firstColumn="0" w:lastColumn="0" w:oddVBand="0" w:evenVBand="0" w:oddHBand="0" w:evenHBand="0" w:firstRowFirstColumn="0" w:firstRowLastColumn="0" w:lastRowFirstColumn="0" w:lastRowLastColumn="0"/>
             </w:pPr>
             <w:r>
-              <w:t>Implement Ui &amp; Apply Scripts to Room (Week 7/8)</w:t>
+              <w:t>2D environment development</w:t>
             </w:r>
           </w:p>
         </w:tc>
@@ -5564,7 +5460,7 @@
               <w:cnfStyle w:val="000000000000" w:firstRow="0" w:lastRow="0" w:firstColumn="0" w:lastColumn="0" w:oddVBand="0" w:evenVBand="0" w:oddHBand="0" w:evenHBand="0" w:firstRowFirstColumn="0" w:firstRowLastColumn="0" w:lastRowFirstColumn="0" w:lastRowLastColumn="0"/>
             </w:pPr>
             <w:r>
-              <w:t>"Collect SFX, begin  implementing Unity Sound System"</w:t>
+              <w:t>Outline key game elements</w:t>
             </w:r>
           </w:p>
         </w:tc>
@@ -5579,7 +5475,7 @@
               <w:cnfStyle w:val="000000000000" w:firstRow="0" w:lastRow="0" w:firstColumn="0" w:lastColumn="0" w:oddVBand="0" w:evenVBand="0" w:oddHBand="0" w:evenHBand="0" w:firstRowFirstColumn="0" w:firstRowLastColumn="0" w:lastRowFirstColumn="0" w:lastRowLastColumn="0"/>
             </w:pPr>
             <w:r>
-              <w:t>"Basic character object interactions, character expressions"</w:t>
+              <w:t>Outline key art assets</w:t>
             </w:r>
           </w:p>
         </w:tc>
@@ -5594,7 +5490,7 @@
               <w:cnfStyle w:val="000000000000" w:firstRow="0" w:lastRow="0" w:firstColumn="0" w:lastColumn="0" w:oddVBand="0" w:evenVBand="0" w:oddHBand="0" w:evenHBand="0" w:firstRowFirstColumn="0" w:firstRowLastColumn="0" w:lastRowFirstColumn="0" w:lastRowLastColumn="0"/>
             </w:pPr>
             <w:r>
-              <w:t>Environment Build (Room &amp; Surfaces)</w:t>
+              <w:t>Outline Sound design</w:t>
             </w:r>
           </w:p>
         </w:tc>
@@ -5631,7 +5527,7 @@
               <w:cnfStyle w:val="000000100000" w:firstRow="0" w:lastRow="0" w:firstColumn="0" w:lastColumn="0" w:oddVBand="0" w:evenVBand="0" w:oddHBand="1" w:evenHBand="0" w:firstRowFirstColumn="0" w:firstRowLastColumn="0" w:lastRowFirstColumn="0" w:lastRowLastColumn="0"/>
             </w:pPr>
             <w:r>
-              <w:t>Develop Character Schedule &amp; Begin Playtest/Balancing</w:t>
+              <w:t>Skeleton of game scene changes and interaction buttons</w:t>
             </w:r>
           </w:p>
         </w:tc>
@@ -5647,13 +5543,14 @@
               <w:cnfStyle w:val="000000100000" w:firstRow="0" w:lastRow="0" w:firstColumn="0" w:lastColumn="0" w:oddVBand="0" w:evenVBand="0" w:oddHBand="1" w:evenHBand="0" w:firstRowFirstColumn="0" w:firstRowLastColumn="0" w:lastRowFirstColumn="0" w:lastRowLastColumn="0"/>
             </w:pPr>
             <w:r>
-              <w:t>Implement Sounds &amp; Music</w:t>
+              <w:t>Environment creation</w:t>
             </w:r>
           </w:p>
         </w:tc>
         <w:tc>
           <w:tcPr>
             <w:tcW w:w="2234" w:type="dxa"/>
+            <w:vAlign w:val="center"/>
           </w:tcPr>
           <w:p>
             <w:pPr>
@@ -5662,13 +5559,14 @@
               <w:cnfStyle w:val="000000100000" w:firstRow="0" w:lastRow="0" w:firstColumn="0" w:lastColumn="0" w:oddVBand="0" w:evenVBand="0" w:oddHBand="1" w:evenHBand="0" w:firstRowFirstColumn="0" w:firstRowLastColumn="0" w:lastRowFirstColumn="0" w:lastRowLastColumn="0"/>
             </w:pPr>
             <w:r>
-              <w:t>Implement Character to Level Build</w:t>
+              <w:t>Outline game/element interaction</w:t>
             </w:r>
           </w:p>
         </w:tc>
         <w:tc>
           <w:tcPr>
             <w:tcW w:w="2234" w:type="dxa"/>
+            <w:vAlign w:val="center"/>
           </w:tcPr>
           <w:p>
             <w:pPr>
@@ -5677,7 +5575,7 @@
               <w:cnfStyle w:val="000000100000" w:firstRow="0" w:lastRow="0" w:firstColumn="0" w:lastColumn="0" w:oddVBand="0" w:evenVBand="0" w:oddHBand="1" w:evenHBand="0" w:firstRowFirstColumn="0" w:firstRowLastColumn="0" w:lastRowFirstColumn="0" w:lastRowLastColumn="0"/>
             </w:pPr>
             <w:r>
-              <w:t>Other Object Animations</w:t>
+              <w:t>Start accumulating Sound assets</w:t>
             </w:r>
           </w:p>
         </w:tc>
@@ -5711,7 +5609,7 @@
               <w:cnfStyle w:val="000000000000" w:firstRow="0" w:lastRow="0" w:firstColumn="0" w:lastColumn="0" w:oddVBand="0" w:evenVBand="0" w:oddHBand="0" w:evenHBand="0" w:firstRowFirstColumn="0" w:firstRowLastColumn="0" w:lastRowFirstColumn="0" w:lastRowLastColumn="0"/>
             </w:pPr>
             <w:r>
-              <w:t>Playtesting/Bug-Fixing</w:t>
+              <w:t xml:space="preserve">Implement scene </w:t>
             </w:r>
           </w:p>
         </w:tc>
@@ -5727,13 +5625,14 @@
               <w:cnfStyle w:val="000000000000" w:firstRow="0" w:lastRow="0" w:firstColumn="0" w:lastColumn="0" w:oddVBand="0" w:evenVBand="0" w:oddHBand="0" w:evenHBand="0" w:firstRowFirstColumn="0" w:firstRowLastColumn="0" w:lastRowFirstColumn="0" w:lastRowLastColumn="0"/>
             </w:pPr>
             <w:r>
-              <w:t>"Continue Implementing Sounds/Finalising Music, Playtest"</w:t>
+              <w:t>Environment creation</w:t>
             </w:r>
           </w:p>
         </w:tc>
         <w:tc>
           <w:tcPr>
             <w:tcW w:w="2234" w:type="dxa"/>
+            <w:vAlign w:val="center"/>
           </w:tcPr>
           <w:p>
             <w:pPr>
@@ -5742,13 +5641,14 @@
               <w:cnfStyle w:val="000000000000" w:firstRow="0" w:lastRow="0" w:firstColumn="0" w:lastColumn="0" w:oddVBand="0" w:evenVBand="0" w:oddHBand="0" w:evenHBand="0" w:firstRowFirstColumn="0" w:firstRowLastColumn="0" w:lastRowFirstColumn="0" w:lastRowLastColumn="0"/>
             </w:pPr>
             <w:r>
-              <w:t>Add additional animations for smoothness/cohesiveness</w:t>
+              <w:t>Asset animation and creation</w:t>
             </w:r>
           </w:p>
         </w:tc>
         <w:tc>
           <w:tcPr>
             <w:tcW w:w="2234" w:type="dxa"/>
+            <w:vAlign w:val="center"/>
           </w:tcPr>
           <w:p>
             <w:pPr>
@@ -5757,7 +5657,7 @@
               <w:cnfStyle w:val="000000000000" w:firstRow="0" w:lastRow="0" w:firstColumn="0" w:lastColumn="0" w:oddVBand="0" w:evenVBand="0" w:oddHBand="0" w:evenHBand="0" w:firstRowFirstColumn="0" w:firstRowLastColumn="0" w:lastRowFirstColumn="0" w:lastRowLastColumn="0"/>
             </w:pPr>
             <w:r>
-              <w:t>"Expand Environment Design (Inactive Appliances, Door)"</w:t>
+              <w:t>Implement sound assets</w:t>
             </w:r>
           </w:p>
         </w:tc>
@@ -5817,6 +5717,7 @@
         <w:tc>
           <w:tcPr>
             <w:tcW w:w="2234" w:type="dxa"/>
+            <w:vAlign w:val="center"/>
           </w:tcPr>
           <w:p>
             <w:pPr>
@@ -5825,13 +5726,14 @@
               <w:cnfStyle w:val="000000100000" w:firstRow="0" w:lastRow="0" w:firstColumn="0" w:lastColumn="0" w:oddVBand="0" w:evenVBand="0" w:oddHBand="1" w:evenHBand="0" w:firstRowFirstColumn="0" w:firstRowLastColumn="0" w:lastRowFirstColumn="0" w:lastRowLastColumn="0"/>
             </w:pPr>
             <w:r>
-              <w:t>"Continue animations, Playtest"</w:t>
+              <w:t>Asset animation and creation</w:t>
             </w:r>
           </w:p>
         </w:tc>
         <w:tc>
           <w:tcPr>
             <w:tcW w:w="2234" w:type="dxa"/>
+            <w:vAlign w:val="center"/>
           </w:tcPr>
           <w:p>
             <w:pPr>
@@ -5897,6 +5799,7 @@
         <w:tc>
           <w:tcPr>
             <w:tcW w:w="2234" w:type="dxa"/>
+            <w:vAlign w:val="center"/>
           </w:tcPr>
           <w:p>
             <w:pPr>
@@ -5905,13 +5808,14 @@
               <w:cnfStyle w:val="000000000000" w:firstRow="0" w:lastRow="0" w:firstColumn="0" w:lastColumn="0" w:oddVBand="0" w:evenVBand="0" w:oddHBand="0" w:evenHBand="0" w:firstRowFirstColumn="0" w:firstRowLastColumn="0" w:lastRowFirstColumn="0" w:lastRowLastColumn="0"/>
             </w:pPr>
             <w:r>
-              <w:t>"Finalise asset implementation, Playtest"</w:t>
+              <w:t>"Continue animations, Playtest"</w:t>
             </w:r>
           </w:p>
         </w:tc>
         <w:tc>
           <w:tcPr>
             <w:tcW w:w="2234" w:type="dxa"/>
+            <w:vAlign w:val="center"/>
           </w:tcPr>
           <w:p>
             <w:pPr>
@@ -5941,7 +5845,6 @@
               <w:jc w:val="center"/>
             </w:pPr>
             <w:r>
-              <w:lastRenderedPageBreak/>
               <w:t>12</w:t>
             </w:r>
           </w:p>
@@ -5981,6 +5884,7 @@
         <w:tc>
           <w:tcPr>
             <w:tcW w:w="2234" w:type="dxa"/>
+            <w:vAlign w:val="center"/>
           </w:tcPr>
           <w:p>
             <w:pPr>
@@ -5989,13 +5893,14 @@
               <w:cnfStyle w:val="000000100000" w:firstRow="0" w:lastRow="0" w:firstColumn="0" w:lastColumn="0" w:oddVBand="0" w:evenVBand="0" w:oddHBand="1" w:evenHBand="0" w:firstRowFirstColumn="0" w:firstRowLastColumn="0" w:lastRowFirstColumn="0" w:lastRowLastColumn="0"/>
             </w:pPr>
             <w:r>
-              <w:t>Playtesting/Bug-Fixing</w:t>
+              <w:t>"Finalise asset implementation, Playtest"</w:t>
             </w:r>
           </w:p>
         </w:tc>
         <w:tc>
           <w:tcPr>
             <w:tcW w:w="2234" w:type="dxa"/>
+            <w:vAlign w:val="center"/>
           </w:tcPr>
           <w:p>
             <w:pPr>
@@ -6061,6 +5966,7 @@
         <w:tc>
           <w:tcPr>
             <w:tcW w:w="2234" w:type="dxa"/>
+            <w:vAlign w:val="center"/>
           </w:tcPr>
           <w:p>
             <w:pPr>
@@ -6076,6 +5982,7 @@
         <w:tc>
           <w:tcPr>
             <w:tcW w:w="2234" w:type="dxa"/>
+            <w:vAlign w:val="center"/>
           </w:tcPr>
           <w:p>
             <w:pPr>
@@ -9568,7 +9475,7 @@
 <file path=customXml/item1.xml><?xml version="1.0" encoding="utf-8"?>
 <CoverPageProperties xmlns="http://schemas.microsoft.com/office/2006/coverPageProps">
   <PublishDate/>
-  <Abstract>A terrarium simulator.</Abstract>
+  <Abstract/>
   <CompanyAddress/>
   <CompanyPhone/>
   <CompanyFax/>

</xml_diff>